<commit_message>
pom, superPom, dependency, tr dep-cy
</commit_message>
<xml_diff>
--- a/Maven.docx
+++ b/Maven.docx
@@ -1,6 +1,6 @@
 
 <file path=word/document.xml><?xml version="1.0" encoding="utf-8"?>
-<w:document xmlns:wpc="http://schemas.microsoft.com/office/word/2010/wordprocessingCanvas" xmlns:cx="http://schemas.microsoft.com/office/drawing/2014/chartex" xmlns:cx1="http://schemas.microsoft.com/office/drawing/2015/9/8/chartex" xmlns:mc="http://schemas.openxmlformats.org/markup-compatibility/2006" xmlns:o="urn:schemas-microsoft-com:office:office" xmlns:r="http://schemas.openxmlformats.org/officeDocument/2006/relationships" xmlns:m="http://schemas.openxmlformats.org/officeDocument/2006/math" xmlns:v="urn:schemas-microsoft-com:vml" xmlns:wp14="http://schemas.microsoft.com/office/word/2010/wordprocessingDrawing" xmlns:wp="http://schemas.openxmlformats.org/drawingml/2006/wordprocessingDrawing" xmlns:w10="urn:schemas-microsoft-com:office:word" xmlns:w="http://schemas.openxmlformats.org/wordprocessingml/2006/main" xmlns:w14="http://schemas.microsoft.com/office/word/2010/wordml" xmlns:w15="http://schemas.microsoft.com/office/word/2012/wordml" xmlns:w16se="http://schemas.microsoft.com/office/word/2015/wordml/symex" xmlns:wpg="http://schemas.microsoft.com/office/word/2010/wordprocessingGroup" xmlns:wpi="http://schemas.microsoft.com/office/word/2010/wordprocessingInk" xmlns:wne="http://schemas.microsoft.com/office/word/2006/wordml" xmlns:wps="http://schemas.microsoft.com/office/word/2010/wordprocessingShape" mc:Ignorable="w14 w15 w16se wp14">
+<w:document xmlns:wpc="http://schemas.microsoft.com/office/word/2010/wordprocessingCanvas" xmlns:cx="http://schemas.microsoft.com/office/drawing/2014/chartex" xmlns:cx1="http://schemas.microsoft.com/office/drawing/2015/9/8/chartex" xmlns:cx2="http://schemas.microsoft.com/office/drawing/2015/10/21/chartex" xmlns:cx3="http://schemas.microsoft.com/office/drawing/2016/5/9/chartex" xmlns:cx4="http://schemas.microsoft.com/office/drawing/2016/5/10/chartex" xmlns:cx5="http://schemas.microsoft.com/office/drawing/2016/5/11/chartex" xmlns:cx6="http://schemas.microsoft.com/office/drawing/2016/5/12/chartex" xmlns:cx7="http://schemas.microsoft.com/office/drawing/2016/5/13/chartex" xmlns:cx8="http://schemas.microsoft.com/office/drawing/2016/5/14/chartex" xmlns:mc="http://schemas.openxmlformats.org/markup-compatibility/2006" xmlns:aink="http://schemas.microsoft.com/office/drawing/2016/ink" xmlns:am3d="http://schemas.microsoft.com/office/drawing/2017/model3d" xmlns:o="urn:schemas-microsoft-com:office:office" xmlns:oel="http://schemas.microsoft.com/office/2019/extlst" xmlns:r="http://schemas.openxmlformats.org/officeDocument/2006/relationships" xmlns:m="http://schemas.openxmlformats.org/officeDocument/2006/math" xmlns:v="urn:schemas-microsoft-com:vml" xmlns:wp14="http://schemas.microsoft.com/office/word/2010/wordprocessingDrawing" xmlns:wp="http://schemas.openxmlformats.org/drawingml/2006/wordprocessingDrawing" xmlns:w10="urn:schemas-microsoft-com:office:word" xmlns:w="http://schemas.openxmlformats.org/wordprocessingml/2006/main" xmlns:w14="http://schemas.microsoft.com/office/word/2010/wordml" xmlns:w15="http://schemas.microsoft.com/office/word/2012/wordml" xmlns:w16cex="http://schemas.microsoft.com/office/word/2018/wordml/cex" xmlns:w16cid="http://schemas.microsoft.com/office/word/2016/wordml/cid" xmlns:w16="http://schemas.microsoft.com/office/word/2018/wordml" xmlns:w16du="http://schemas.microsoft.com/office/word/2023/wordml/word16du" xmlns:w16sdtdh="http://schemas.microsoft.com/office/word/2020/wordml/sdtdatahash" xmlns:w16se="http://schemas.microsoft.com/office/word/2015/wordml/symex" xmlns:wpg="http://schemas.microsoft.com/office/word/2010/wordprocessingGroup" xmlns:wpi="http://schemas.microsoft.com/office/word/2010/wordprocessingInk" xmlns:wne="http://schemas.microsoft.com/office/word/2006/wordml" xmlns:wps="http://schemas.microsoft.com/office/word/2010/wordprocessingShape" mc:Ignorable="w14 w15 w16se w16cid w16 w16cex w16sdtdh w16du wp14">
   <w:body>
     <w:p>
       <w:pPr>
@@ -28,7 +28,7 @@
                     <pic:cNvPicPr/>
                   </pic:nvPicPr>
                   <pic:blipFill>
-                    <a:blip r:embed="rId5">
+                    <a:blip r:embed="rId6">
                       <a:extLst>
                         <a:ext uri="{28A0092B-C50C-407E-A947-70E740481C1C}">
                           <a14:useLocalDpi xmlns:a14="http://schemas.microsoft.com/office/drawing/2010/main" val="0"/>
@@ -73,15 +73,7 @@
         <w:t xml:space="preserve"> </w:t>
       </w:r>
       <w:r>
-        <w:t xml:space="preserve">называются </w:t>
-      </w:r>
-      <w:proofErr w:type="spellStart"/>
-      <w:r>
-        <w:t>командлеты</w:t>
-      </w:r>
-      <w:proofErr w:type="spellEnd"/>
-      <w:r>
-        <w:t>.</w:t>
+        <w:t>называются командлеты.</w:t>
       </w:r>
     </w:p>
     <w:p>
@@ -116,7 +108,7 @@
                     <pic:cNvPicPr/>
                   </pic:nvPicPr>
                   <pic:blipFill>
-                    <a:blip r:embed="rId6"/>
+                    <a:blip r:embed="rId7"/>
                     <a:stretch>
                       <a:fillRect/>
                     </a:stretch>
@@ -163,7 +155,7 @@
                     <pic:cNvPicPr/>
                   </pic:nvPicPr>
                   <pic:blipFill>
-                    <a:blip r:embed="rId7"/>
+                    <a:blip r:embed="rId8"/>
                     <a:stretch>
                       <a:fillRect/>
                     </a:stretch>
@@ -210,7 +202,7 @@
                     <pic:cNvPicPr/>
                   </pic:nvPicPr>
                   <pic:blipFill>
-                    <a:blip r:embed="rId8"/>
+                    <a:blip r:embed="rId9"/>
                     <a:stretch>
                       <a:fillRect/>
                     </a:stretch>
@@ -257,7 +249,7 @@
                     <pic:cNvPicPr/>
                   </pic:nvPicPr>
                   <pic:blipFill>
-                    <a:blip r:embed="rId9"/>
+                    <a:blip r:embed="rId10"/>
                     <a:stretch>
                       <a:fillRect/>
                     </a:stretch>
@@ -313,7 +305,7 @@
                     <pic:cNvPicPr/>
                   </pic:nvPicPr>
                   <pic:blipFill>
-                    <a:blip r:embed="rId10"/>
+                    <a:blip r:embed="rId11"/>
                     <a:stretch>
                       <a:fillRect/>
                     </a:stretch>
@@ -357,34 +349,34 @@
         <w:spacing w:after="0"/>
         <w:jc w:val="both"/>
       </w:pPr>
+      <w:r>
+        <w:rPr>
+          <w:lang w:val="en-US"/>
+        </w:rPr>
+        <w:t>cat</w:t>
+      </w:r>
+      <w:r>
+        <w:t xml:space="preserve"> </w:t>
+      </w:r>
       <w:proofErr w:type="gramStart"/>
       <w:r>
         <w:rPr>
           <w:lang w:val="en-US"/>
         </w:rPr>
-        <w:t>cat</w:t>
-      </w:r>
+        <w:t>first</w:t>
+      </w:r>
+      <w:r>
+        <w:t>.</w:t>
+      </w:r>
+      <w:proofErr w:type="spellStart"/>
+      <w:r>
+        <w:rPr>
+          <w:lang w:val="en-US"/>
+        </w:rPr>
+        <w:t>json</w:t>
+      </w:r>
+      <w:proofErr w:type="spellEnd"/>
       <w:proofErr w:type="gramEnd"/>
-      <w:r>
-        <w:t xml:space="preserve"> </w:t>
-      </w:r>
-      <w:r>
-        <w:rPr>
-          <w:lang w:val="en-US"/>
-        </w:rPr>
-        <w:t>first</w:t>
-      </w:r>
-      <w:r>
-        <w:t>.</w:t>
-      </w:r>
-      <w:proofErr w:type="spellStart"/>
-      <w:r>
-        <w:rPr>
-          <w:lang w:val="en-US"/>
-        </w:rPr>
-        <w:t>json</w:t>
-      </w:r>
-      <w:proofErr w:type="spellEnd"/>
       <w:r>
         <w:t xml:space="preserve"> – </w:t>
       </w:r>
@@ -441,7 +433,7 @@
                     <pic:cNvPicPr/>
                   </pic:nvPicPr>
                   <pic:blipFill>
-                    <a:blip r:embed="rId11"/>
+                    <a:blip r:embed="rId12"/>
                     <a:stretch>
                       <a:fillRect/>
                     </a:stretch>
@@ -539,7 +531,7 @@
                     <pic:cNvPicPr/>
                   </pic:nvPicPr>
                   <pic:blipFill>
-                    <a:blip r:embed="rId12"/>
+                    <a:blip r:embed="rId13"/>
                     <a:stretch>
                       <a:fillRect/>
                     </a:stretch>
@@ -667,7 +659,7 @@
                     <pic:cNvPicPr/>
                   </pic:nvPicPr>
                   <pic:blipFill>
-                    <a:blip r:embed="rId13"/>
+                    <a:blip r:embed="rId14"/>
                     <a:stretch>
                       <a:fillRect/>
                     </a:stretch>
@@ -714,7 +706,7 @@
                     <pic:cNvPicPr/>
                   </pic:nvPicPr>
                   <pic:blipFill>
-                    <a:blip r:embed="rId14"/>
+                    <a:blip r:embed="rId15"/>
                     <a:stretch>
                       <a:fillRect/>
                     </a:stretch>
@@ -761,7 +753,7 @@
                     <pic:cNvPicPr/>
                   </pic:nvPicPr>
                   <pic:blipFill>
-                    <a:blip r:embed="rId15"/>
+                    <a:blip r:embed="rId16"/>
                     <a:stretch>
                       <a:fillRect/>
                     </a:stretch>
@@ -888,7 +880,7 @@
                     <pic:cNvPicPr/>
                   </pic:nvPicPr>
                   <pic:blipFill>
-                    <a:blip r:embed="rId16"/>
+                    <a:blip r:embed="rId17"/>
                     <a:stretch>
                       <a:fillRect/>
                     </a:stretch>
@@ -947,7 +939,7 @@
                     <pic:cNvPicPr/>
                   </pic:nvPicPr>
                   <pic:blipFill>
-                    <a:blip r:embed="rId17"/>
+                    <a:blip r:embed="rId18"/>
                     <a:stretch>
                       <a:fillRect/>
                     </a:stretch>
@@ -997,7 +989,7 @@
                     <pic:cNvPicPr/>
                   </pic:nvPicPr>
                   <pic:blipFill>
-                    <a:blip r:embed="rId18"/>
+                    <a:blip r:embed="rId19"/>
                     <a:stretch>
                       <a:fillRect/>
                     </a:stretch>
@@ -1047,7 +1039,7 @@
                     <pic:cNvPicPr/>
                   </pic:nvPicPr>
                   <pic:blipFill>
-                    <a:blip r:embed="rId19"/>
+                    <a:blip r:embed="rId20"/>
                     <a:stretch>
                       <a:fillRect/>
                     </a:stretch>
@@ -1097,7 +1089,7 @@
                     <pic:cNvPicPr/>
                   </pic:nvPicPr>
                   <pic:blipFill>
-                    <a:blip r:embed="rId20"/>
+                    <a:blip r:embed="rId21"/>
                     <a:stretch>
                       <a:fillRect/>
                     </a:stretch>
@@ -1156,7 +1148,7 @@
                     <pic:cNvPicPr/>
                   </pic:nvPicPr>
                   <pic:blipFill>
-                    <a:blip r:embed="rId21"/>
+                    <a:blip r:embed="rId22"/>
                     <a:stretch>
                       <a:fillRect/>
                     </a:stretch>
@@ -1215,7 +1207,7 @@
                     <pic:cNvPicPr/>
                   </pic:nvPicPr>
                   <pic:blipFill>
-                    <a:blip r:embed="rId22"/>
+                    <a:blip r:embed="rId23"/>
                     <a:stretch>
                       <a:fillRect/>
                     </a:stretch>
@@ -1265,7 +1257,7 @@
                     <pic:cNvPicPr/>
                   </pic:nvPicPr>
                   <pic:blipFill>
-                    <a:blip r:embed="rId23"/>
+                    <a:blip r:embed="rId24"/>
                     <a:stretch>
                       <a:fillRect/>
                     </a:stretch>
@@ -1322,13 +1314,8 @@
         <w:t xml:space="preserve">, </w:t>
       </w:r>
       <w:r>
-        <w:t xml:space="preserve">плагин – основная часть как </w:t>
-      </w:r>
-      <w:proofErr w:type="gramStart"/>
-      <w:r>
-        <w:t>ядро(</w:t>
-      </w:r>
-      <w:proofErr w:type="gramEnd"/>
+        <w:t>плагин – основная часть как ядро(</w:t>
+      </w:r>
       <w:r>
         <w:rPr>
           <w:lang w:val="en-US"/>
@@ -1362,14 +1349,12 @@
         <w:spacing w:after="0"/>
         <w:jc w:val="both"/>
       </w:pPr>
-      <w:proofErr w:type="gramStart"/>
       <w:r>
         <w:rPr>
           <w:lang w:val="en-US"/>
         </w:rPr>
         <w:t>core</w:t>
       </w:r>
-      <w:proofErr w:type="gramEnd"/>
       <w:r>
         <w:t xml:space="preserve"> – </w:t>
       </w:r>
@@ -1391,14 +1376,12 @@
         <w:spacing w:after="0"/>
         <w:jc w:val="both"/>
       </w:pPr>
-      <w:proofErr w:type="gramStart"/>
       <w:r>
         <w:rPr>
           <w:lang w:val="en-US"/>
         </w:rPr>
         <w:t>goal</w:t>
       </w:r>
-      <w:proofErr w:type="gramEnd"/>
       <w:r>
         <w:t xml:space="preserve"> – </w:t>
       </w:r>
@@ -1542,7 +1525,7 @@
                     <pic:cNvPicPr/>
                   </pic:nvPicPr>
                   <pic:blipFill>
-                    <a:blip r:embed="rId24"/>
+                    <a:blip r:embed="rId25"/>
                     <a:stretch>
                       <a:fillRect/>
                     </a:stretch>
@@ -1699,7 +1682,7 @@
                     <pic:cNvPicPr/>
                   </pic:nvPicPr>
                   <pic:blipFill>
-                    <a:blip r:embed="rId25"/>
+                    <a:blip r:embed="rId26"/>
                     <a:stretch>
                       <a:fillRect/>
                     </a:stretch>
@@ -1775,7 +1758,7 @@
                     <pic:cNvPicPr/>
                   </pic:nvPicPr>
                   <pic:blipFill>
-                    <a:blip r:embed="rId26"/>
+                    <a:blip r:embed="rId27"/>
                     <a:stretch>
                       <a:fillRect/>
                     </a:stretch>
@@ -2099,7 +2082,6 @@
         <w:jc w:val="both"/>
       </w:pPr>
       <w:proofErr w:type="spellStart"/>
-      <w:proofErr w:type="gramStart"/>
       <w:r>
         <w:rPr>
           <w:lang w:val="en-US"/>
@@ -2108,7 +2090,6 @@
         <w:t>mvn</w:t>
       </w:r>
       <w:proofErr w:type="spellEnd"/>
-      <w:proofErr w:type="gramEnd"/>
       <w:r>
         <w:t xml:space="preserve"> – </w:t>
       </w:r>
@@ -2158,7 +2139,6 @@
         <w:jc w:val="both"/>
       </w:pPr>
       <w:proofErr w:type="spellStart"/>
-      <w:proofErr w:type="gramStart"/>
       <w:r>
         <w:rPr>
           <w:b/>
@@ -2169,7 +2149,6 @@
         <w:t>mvn</w:t>
       </w:r>
       <w:proofErr w:type="spellEnd"/>
-      <w:proofErr w:type="gramEnd"/>
       <w:r>
         <w:rPr>
           <w:b/>
@@ -2254,7 +2233,7 @@
                     <pic:cNvPicPr/>
                   </pic:nvPicPr>
                   <pic:blipFill>
-                    <a:blip r:embed="rId27"/>
+                    <a:blip r:embed="rId28"/>
                     <a:stretch>
                       <a:fillRect/>
                     </a:stretch>
@@ -2345,6 +2324,7 @@
       <w:r>
         <w:t xml:space="preserve">аргументы. Есть также и обычные аргументы которые принимаются в виде массива строк в нашем методе </w:t>
       </w:r>
+      <w:proofErr w:type="gramStart"/>
       <w:r>
         <w:rPr>
           <w:b/>
@@ -2362,7 +2342,7 @@
         </w:rPr>
         <w:t>(</w:t>
       </w:r>
-      <w:proofErr w:type="gramStart"/>
+      <w:proofErr w:type="gramEnd"/>
       <w:r>
         <w:rPr>
           <w:b/>
@@ -2378,16 +2358,7 @@
           <w:bCs/>
           <w:color w:val="FF0000"/>
         </w:rPr>
-        <w:t>[</w:t>
-      </w:r>
-      <w:proofErr w:type="gramEnd"/>
-      <w:r>
-        <w:rPr>
-          <w:b/>
-          <w:bCs/>
-          <w:color w:val="FF0000"/>
-        </w:rPr>
-        <w:t xml:space="preserve">] </w:t>
+        <w:t xml:space="preserve">[] </w:t>
       </w:r>
       <w:proofErr w:type="spellStart"/>
       <w:r>
@@ -2602,15 +2573,7 @@
         <w:jc w:val="both"/>
       </w:pPr>
       <w:r>
-        <w:t xml:space="preserve">И </w:t>
-      </w:r>
-      <w:proofErr w:type="gramStart"/>
-      <w:r>
-        <w:t>то</w:t>
-      </w:r>
-      <w:proofErr w:type="gramEnd"/>
-      <w:r>
-        <w:t xml:space="preserve"> и другое мы можем п</w:t>
+        <w:t>И то и другое мы можем п</w:t>
       </w:r>
       <w:r>
         <w:t>е</w:t>
@@ -2981,7 +2944,7 @@
                     <pic:cNvPicPr/>
                   </pic:nvPicPr>
                   <pic:blipFill>
-                    <a:blip r:embed="rId28">
+                    <a:blip r:embed="rId29">
                       <a:extLst>
                         <a:ext uri="{28A0092B-C50C-407E-A947-70E740481C1C}">
                           <a14:useLocalDpi xmlns:a14="http://schemas.microsoft.com/office/drawing/2010/main" val="0"/>
@@ -3096,7 +3059,7 @@
                     <pic:cNvPicPr/>
                   </pic:nvPicPr>
                   <pic:blipFill>
-                    <a:blip r:embed="rId29">
+                    <a:blip r:embed="rId30">
                       <a:extLst>
                         <a:ext uri="{28A0092B-C50C-407E-A947-70E740481C1C}">
                           <a14:useLocalDpi xmlns:a14="http://schemas.microsoft.com/office/drawing/2010/main" val="0"/>
@@ -3176,7 +3139,7 @@
                     <pic:cNvPicPr/>
                   </pic:nvPicPr>
                   <pic:blipFill>
-                    <a:blip r:embed="rId30">
+                    <a:blip r:embed="rId31">
                       <a:extLst>
                         <a:ext uri="{28A0092B-C50C-407E-A947-70E740481C1C}">
                           <a14:useLocalDpi xmlns:a14="http://schemas.microsoft.com/office/drawing/2010/main" val="0"/>
@@ -3304,7 +3267,7 @@
                     <pic:cNvPicPr/>
                   </pic:nvPicPr>
                   <pic:blipFill>
-                    <a:blip r:embed="rId31">
+                    <a:blip r:embed="rId32">
                       <a:extLst>
                         <a:ext uri="{28A0092B-C50C-407E-A947-70E740481C1C}">
                           <a14:useLocalDpi xmlns:a14="http://schemas.microsoft.com/office/drawing/2010/main" val="0"/>
@@ -3424,7 +3387,7 @@
                     <pic:cNvPicPr/>
                   </pic:nvPicPr>
                   <pic:blipFill>
-                    <a:blip r:embed="rId32">
+                    <a:blip r:embed="rId33">
                       <a:extLst>
                         <a:ext uri="{28A0092B-C50C-407E-A947-70E740481C1C}">
                           <a14:useLocalDpi xmlns:a14="http://schemas.microsoft.com/office/drawing/2010/main" val="0"/>
@@ -3486,7 +3449,7 @@
                     <pic:cNvPicPr/>
                   </pic:nvPicPr>
                   <pic:blipFill>
-                    <a:blip r:embed="rId33">
+                    <a:blip r:embed="rId34">
                       <a:extLst>
                         <a:ext uri="{28A0092B-C50C-407E-A947-70E740481C1C}">
                           <a14:useLocalDpi xmlns:a14="http://schemas.microsoft.com/office/drawing/2010/main" val="0"/>
@@ -3651,7 +3614,7 @@
                     <pic:cNvPicPr/>
                   </pic:nvPicPr>
                   <pic:blipFill>
-                    <a:blip r:embed="rId34">
+                    <a:blip r:embed="rId35">
                       <a:extLst>
                         <a:ext uri="{28A0092B-C50C-407E-A947-70E740481C1C}">
                           <a14:useLocalDpi xmlns:a14="http://schemas.microsoft.com/office/drawing/2010/main" val="0"/>
@@ -3723,8 +3686,6 @@
         <w:spacing w:after="0"/>
         <w:jc w:val="both"/>
       </w:pPr>
-      <w:bookmarkStart w:id="0" w:name="_GoBack"/>
-      <w:bookmarkEnd w:id="0"/>
     </w:p>
     <w:p>
       <w:pPr>
@@ -3872,6 +3833,30 @@
         </w:rPr>
         <w:t>environment</w:t>
       </w:r>
+    </w:p>
+    <w:p>
+      <w:pPr>
+        <w:spacing w:after="0"/>
+        <w:jc w:val="both"/>
+      </w:pPr>
+    </w:p>
+    <w:p>
+      <w:pPr>
+        <w:spacing w:after="0"/>
+        <w:jc w:val="both"/>
+      </w:pPr>
+    </w:p>
+    <w:p>
+      <w:pPr>
+        <w:spacing w:after="0"/>
+        <w:jc w:val="both"/>
+      </w:pPr>
+    </w:p>
+    <w:p>
+      <w:pPr>
+        <w:spacing w:after="0"/>
+        <w:jc w:val="both"/>
+      </w:pPr>
     </w:p>
     <w:p>
       <w:pPr>
@@ -3890,7 +3875,7 @@
 </file>
 
 <file path=word/numbering.xml><?xml version="1.0" encoding="utf-8"?>
-<w:numbering xmlns:wpc="http://schemas.microsoft.com/office/word/2010/wordprocessingCanvas" xmlns:cx="http://schemas.microsoft.com/office/drawing/2014/chartex" xmlns:cx1="http://schemas.microsoft.com/office/drawing/2015/9/8/chartex" xmlns:mc="http://schemas.openxmlformats.org/markup-compatibility/2006" xmlns:o="urn:schemas-microsoft-com:office:office" xmlns:r="http://schemas.openxmlformats.org/officeDocument/2006/relationships" xmlns:m="http://schemas.openxmlformats.org/officeDocument/2006/math" xmlns:v="urn:schemas-microsoft-com:vml" xmlns:wp14="http://schemas.microsoft.com/office/word/2010/wordprocessingDrawing" xmlns:wp="http://schemas.openxmlformats.org/drawingml/2006/wordprocessingDrawing" xmlns:w10="urn:schemas-microsoft-com:office:word" xmlns:w="http://schemas.openxmlformats.org/wordprocessingml/2006/main" xmlns:w14="http://schemas.microsoft.com/office/word/2010/wordml" xmlns:w15="http://schemas.microsoft.com/office/word/2012/wordml" xmlns:w16se="http://schemas.microsoft.com/office/word/2015/wordml/symex" xmlns:wpg="http://schemas.microsoft.com/office/word/2010/wordprocessingGroup" xmlns:wpi="http://schemas.microsoft.com/office/word/2010/wordprocessingInk" xmlns:wne="http://schemas.microsoft.com/office/word/2006/wordml" xmlns:wps="http://schemas.microsoft.com/office/word/2010/wordprocessingShape" mc:Ignorable="w14 w15 w16se wp14">
+<w:numbering xmlns:wpc="http://schemas.microsoft.com/office/word/2010/wordprocessingCanvas" xmlns:cx="http://schemas.microsoft.com/office/drawing/2014/chartex" xmlns:cx1="http://schemas.microsoft.com/office/drawing/2015/9/8/chartex" xmlns:cx2="http://schemas.microsoft.com/office/drawing/2015/10/21/chartex" xmlns:cx3="http://schemas.microsoft.com/office/drawing/2016/5/9/chartex" xmlns:cx4="http://schemas.microsoft.com/office/drawing/2016/5/10/chartex" xmlns:cx5="http://schemas.microsoft.com/office/drawing/2016/5/11/chartex" xmlns:cx6="http://schemas.microsoft.com/office/drawing/2016/5/12/chartex" xmlns:cx7="http://schemas.microsoft.com/office/drawing/2016/5/13/chartex" xmlns:cx8="http://schemas.microsoft.com/office/drawing/2016/5/14/chartex" xmlns:mc="http://schemas.openxmlformats.org/markup-compatibility/2006" xmlns:aink="http://schemas.microsoft.com/office/drawing/2016/ink" xmlns:am3d="http://schemas.microsoft.com/office/drawing/2017/model3d" xmlns:o="urn:schemas-microsoft-com:office:office" xmlns:oel="http://schemas.microsoft.com/office/2019/extlst" xmlns:r="http://schemas.openxmlformats.org/officeDocument/2006/relationships" xmlns:m="http://schemas.openxmlformats.org/officeDocument/2006/math" xmlns:v="urn:schemas-microsoft-com:vml" xmlns:wp14="http://schemas.microsoft.com/office/word/2010/wordprocessingDrawing" xmlns:wp="http://schemas.openxmlformats.org/drawingml/2006/wordprocessingDrawing" xmlns:w10="urn:schemas-microsoft-com:office:word" xmlns:w="http://schemas.openxmlformats.org/wordprocessingml/2006/main" xmlns:w14="http://schemas.microsoft.com/office/word/2010/wordml" xmlns:w15="http://schemas.microsoft.com/office/word/2012/wordml" xmlns:w16cex="http://schemas.microsoft.com/office/word/2018/wordml/cex" xmlns:w16cid="http://schemas.microsoft.com/office/word/2016/wordml/cid" xmlns:w16="http://schemas.microsoft.com/office/word/2018/wordml" xmlns:w16du="http://schemas.microsoft.com/office/word/2023/wordml/word16du" xmlns:w16sdtdh="http://schemas.microsoft.com/office/word/2020/wordml/sdtdatahash" xmlns:w16se="http://schemas.microsoft.com/office/word/2015/wordml/symex" xmlns:wpg="http://schemas.microsoft.com/office/word/2010/wordprocessingGroup" xmlns:wpi="http://schemas.microsoft.com/office/word/2010/wordprocessingInk" xmlns:wne="http://schemas.microsoft.com/office/word/2006/wordml" xmlns:wps="http://schemas.microsoft.com/office/word/2010/wordprocessingShape" mc:Ignorable="w14 w15 w16se w16cid w16 w16cex w16sdtdh w16du wp14">
   <w:abstractNum w:abstractNumId="0" w15:restartNumberingAfterBreak="0">
     <w:nsid w:val="09E94F4F"/>
     <w:multiLevelType w:val="hybridMultilevel"/>
@@ -4092,17 +4077,17 @@
       </w:rPr>
     </w:lvl>
   </w:abstractNum>
-  <w:num w:numId="1">
+  <w:num w:numId="1" w16cid:durableId="1335108492">
     <w:abstractNumId w:val="1"/>
   </w:num>
-  <w:num w:numId="2">
+  <w:num w:numId="2" w16cid:durableId="293215990">
     <w:abstractNumId w:val="0"/>
   </w:num>
 </w:numbering>
 </file>
 
 <file path=word/styles.xml><?xml version="1.0" encoding="utf-8"?>
-<w:styles xmlns:mc="http://schemas.openxmlformats.org/markup-compatibility/2006" xmlns:r="http://schemas.openxmlformats.org/officeDocument/2006/relationships" xmlns:w="http://schemas.openxmlformats.org/wordprocessingml/2006/main" xmlns:w14="http://schemas.microsoft.com/office/word/2010/wordml" xmlns:w15="http://schemas.microsoft.com/office/word/2012/wordml" xmlns:w16se="http://schemas.microsoft.com/office/word/2015/wordml/symex" mc:Ignorable="w14 w15 w16se">
+<w:styles xmlns:mc="http://schemas.openxmlformats.org/markup-compatibility/2006" xmlns:r="http://schemas.openxmlformats.org/officeDocument/2006/relationships" xmlns:w="http://schemas.openxmlformats.org/wordprocessingml/2006/main" xmlns:w14="http://schemas.microsoft.com/office/word/2010/wordml" xmlns:w15="http://schemas.microsoft.com/office/word/2012/wordml" xmlns:w16cex="http://schemas.microsoft.com/office/word/2018/wordml/cex" xmlns:w16cid="http://schemas.microsoft.com/office/word/2016/wordml/cid" xmlns:w16="http://schemas.microsoft.com/office/word/2018/wordml" xmlns:w16du="http://schemas.microsoft.com/office/word/2023/wordml/word16du" xmlns:w16sdtdh="http://schemas.microsoft.com/office/word/2020/wordml/sdtdatahash" xmlns:w16se="http://schemas.microsoft.com/office/word/2015/wordml/symex" mc:Ignorable="w14 w15 w16se w16cid w16 w16cex w16sdtdh w16du">
   <w:docDefaults>
     <w:rPrDefault>
       <w:rPr>
@@ -4120,7 +4105,7 @@
       </w:pPr>
     </w:pPrDefault>
   </w:docDefaults>
-  <w:latentStyles w:defLockedState="0" w:defUIPriority="99" w:defSemiHidden="0" w:defUnhideWhenUsed="0" w:defQFormat="0" w:count="371">
+  <w:latentStyles w:defLockedState="0" w:defUIPriority="99" w:defSemiHidden="0" w:defUnhideWhenUsed="0" w:defQFormat="0" w:count="376">
     <w:lsdException w:name="Normal" w:uiPriority="0" w:qFormat="1"/>
     <w:lsdException w:name="heading 1" w:uiPriority="9" w:qFormat="1"/>
     <w:lsdException w:name="heading 2" w:semiHidden="1" w:uiPriority="9" w:unhideWhenUsed="1" w:qFormat="1"/>
@@ -4492,6 +4477,11 @@
     <w:lsdException w:name="List Table 5 Dark Accent 6" w:uiPriority="50"/>
     <w:lsdException w:name="List Table 6 Colorful Accent 6" w:uiPriority="51"/>
     <w:lsdException w:name="List Table 7 Colorful Accent 6" w:uiPriority="52"/>
+    <w:lsdException w:name="Mention" w:semiHidden="1" w:unhideWhenUsed="1"/>
+    <w:lsdException w:name="Smart Hyperlink" w:semiHidden="1" w:unhideWhenUsed="1"/>
+    <w:lsdException w:name="Hashtag" w:semiHidden="1" w:unhideWhenUsed="1"/>
+    <w:lsdException w:name="Unresolved Mention" w:semiHidden="1" w:unhideWhenUsed="1"/>
+    <w:lsdException w:name="Smart Link" w:semiHidden="1" w:unhideWhenUsed="1"/>
   </w:latentStyles>
   <w:style w:type="paragraph" w:default="1" w:styleId="a">
     <w:name w:val="Normal"/>
@@ -4839,4 +4829,16 @@
     </a:ext>
   </a:extLst>
 </a:theme>
+</file>
+
+<file path=customXml/item1.xml><?xml version="1.0" encoding="utf-8"?>
+<b:Sources xmlns:b="http://schemas.openxmlformats.org/officeDocument/2006/bibliography" xmlns="http://schemas.openxmlformats.org/officeDocument/2006/bibliography" SelectedStyle="\APASixthEditionOfficeOnline.xsl" StyleName="APA" Version="6"/>
+</file>
+
+<file path=customXml/itemProps1.xml><?xml version="1.0" encoding="utf-8"?>
+<ds:datastoreItem xmlns:ds="http://schemas.openxmlformats.org/officeDocument/2006/customXml" ds:itemID="{0E02EE54-C66E-4219-BF65-AB5FD67AF08C}">
+  <ds:schemaRefs>
+    <ds:schemaRef ds:uri="http://schemas.openxmlformats.org/officeDocument/2006/bibliography"/>
+  </ds:schemaRefs>
+</ds:datastoreItem>
 </file>
</xml_diff>